<commit_message>
After csrf issues implmented but 403 not resolved
</commit_message>
<xml_diff>
--- a/pcms.docx
+++ b/pcms.docx
@@ -767,23 +767,31 @@
         </w:rPr>
       </w:pPr>
       <w:r>
-        <w:rPr/>
-      </w:r>
-    </w:p>
-    <w:p>
-      <w:pPr>
-        <w:pStyle w:val="Normal"/>
-        <w:bidi w:val="0"/>
-        <w:spacing w:lineRule="auto" w:line="360"/>
-        <w:jc w:val="both"/>
-        <w:rPr>
-          <w:rFonts w:ascii="Poppins" w:hAnsi="Poppins"/>
-          <w:sz w:val="20"/>
-          <w:szCs w:val="20"/>
-        </w:rPr>
-      </w:pPr>
-      <w:r>
-        <w:rPr/>
+        <w:rPr>
+          <w:rFonts w:ascii="Poppins" w:hAnsi="Poppins"/>
+          <w:sz w:val="20"/>
+          <w:szCs w:val="20"/>
+        </w:rPr>
+      </w:r>
+    </w:p>
+    <w:p>
+      <w:pPr>
+        <w:pStyle w:val="Normal"/>
+        <w:bidi w:val="0"/>
+        <w:spacing w:lineRule="auto" w:line="360"/>
+        <w:jc w:val="both"/>
+        <w:rPr>
+          <w:rFonts w:ascii="Poppins" w:hAnsi="Poppins"/>
+          <w:sz w:val="20"/>
+          <w:szCs w:val="20"/>
+        </w:rPr>
+      </w:pPr>
+      <w:r>
+        <w:rPr>
+          <w:rFonts w:ascii="Poppins" w:hAnsi="Poppins"/>
+          <w:sz w:val="20"/>
+          <w:szCs w:val="20"/>
+        </w:rPr>
       </w:r>
     </w:p>
     <w:p>
@@ -820,7 +828,11 @@
         </w:rPr>
       </w:pPr>
       <w:r>
-        <w:rPr/>
+        <w:rPr>
+          <w:rFonts w:ascii="Poppins" w:hAnsi="Poppins"/>
+          <w:sz w:val="20"/>
+          <w:szCs w:val="20"/>
+        </w:rPr>
         <mc:AlternateContent>
           <mc:Choice Requires="wps">
             <w:drawing>
@@ -832,7 +844,7 @@
                 <wp:positionV relativeFrom="paragraph">
                   <wp:posOffset>-90805</wp:posOffset>
                 </wp:positionV>
-                <wp:extent cx="6362700" cy="3832860"/>
+                <wp:extent cx="6362700" cy="4192905"/>
                 <wp:effectExtent l="635" t="1270" r="635" b="0"/>
                 <wp:wrapNone/>
                 <wp:docPr id="1" name="Shape 1"/>
@@ -843,7 +855,7 @@
                       <wps:spPr>
                         <a:xfrm>
                           <a:off x="0" y="0"/>
-                          <a:ext cx="6362640" cy="3832920"/>
+                          <a:ext cx="6362640" cy="4192920"/>
                         </a:xfrm>
                         <a:prstGeom prst="rect">
                           <a:avLst/>
@@ -899,7 +911,7 @@
                                 <w:tab w:val="left" w:pos="0" w:leader="none"/>
                               </w:tabs>
                               <w:suppressAutoHyphens w:val="true"/>
-                              <w:overflowPunct w:val="false"/>
+                              <w:overflowPunct w:val="true"/>
                               <w:bidi w:val="0"/>
                               <w:spacing w:lineRule="auto" w:line="360" w:before="0" w:after="0"/>
                               <w:ind w:left="89" w:right="0" w:hanging="0"/>
@@ -921,6 +933,69 @@
                               <w:t>By including a CSRF token in each form and API request, the CSRF Middleware protects against CSRF attacks by ensuring that each request comes from a legitimate source and not from a malicious attacker.</w:t>
                             </w:r>
                           </w:p>
+                          <w:p>
+                            <w:pPr>
+                              <w:pStyle w:val="Normal"/>
+                              <w:widowControl/>
+                              <w:numPr>
+                                <w:ilvl w:val="0"/>
+                                <w:numId w:val="0"/>
+                              </w:numPr>
+                              <w:tabs>
+                                <w:tab w:val="clear" w:pos="709"/>
+                                <w:tab w:val="left" w:pos="0" w:leader="none"/>
+                              </w:tabs>
+                              <w:suppressAutoHyphens w:val="true"/>
+                              <w:overflowPunct w:val="true"/>
+                              <w:bidi w:val="0"/>
+                              <w:spacing w:lineRule="auto" w:line="360" w:before="0" w:after="0"/>
+                              <w:ind w:left="89" w:right="0" w:hanging="0"/>
+                              <w:jc w:val="both"/>
+                              <w:rPr>
+                                <w:rFonts w:ascii="Poppins" w:hAnsi="Poppins"/>
+                                <w:sz w:val="20"/>
+                                <w:szCs w:val="20"/>
+                              </w:rPr>
+                            </w:pPr>
+                            <w:r>
+                              <w:rPr>
+                                <w:rFonts w:cs="Poppins" w:ascii="Poppins" w:hAnsi="Poppins"/>
+                                <w:color w:val="000000"/>
+                                <w:sz w:val="20"/>
+                                <w:szCs w:val="20"/>
+                                <w:shd w:fill="FFD7D7" w:val="clear"/>
+                              </w:rPr>
+                              <w:t xml:space="preserve">Settings.py </w:t>
+                            </w:r>
+                          </w:p>
+                          <w:p>
+                            <w:pPr>
+                              <w:pStyle w:val="Normal"/>
+                              <w:widowControl/>
+                              <w:numPr>
+                                <w:ilvl w:val="0"/>
+                                <w:numId w:val="0"/>
+                              </w:numPr>
+                              <w:tabs>
+                                <w:tab w:val="clear" w:pos="709"/>
+                                <w:tab w:val="left" w:pos="0" w:leader="none"/>
+                              </w:tabs>
+                              <w:suppressAutoHyphens w:val="true"/>
+                              <w:overflowPunct w:val="true"/>
+                              <w:bidi w:val="0"/>
+                              <w:spacing w:lineRule="auto" w:line="360" w:before="0" w:after="0"/>
+                              <w:ind w:left="89" w:right="0" w:hanging="0"/>
+                              <w:jc w:val="both"/>
+                              <w:rPr>
+                                <w:rFonts w:ascii="Poppins" w:hAnsi="Poppins"/>
+                                <w:sz w:val="20"/>
+                                <w:szCs w:val="20"/>
+                              </w:rPr>
+                            </w:pPr>
+                            <w:r>
+                              <w:rPr/>
+                            </w:r>
+                          </w:p>
                         </w:txbxContent>
                       </wps:txbx>
                       <wps:bodyPr lIns="90000" rIns="90000" tIns="45000" bIns="45000" anchor="t">
@@ -934,7 +1009,7 @@
           </mc:Choice>
           <mc:Fallback>
             <w:pict>
-              <v:rect id="shape_0" ID="Shape 1" path="m0,0l-2147483645,0l-2147483645,-2147483646l0,-2147483646xe" fillcolor="#eeeeee" stroked="t" o:allowincell="f" style="position:absolute;margin-left:-2.85pt;margin-top:-7.15pt;width:500.95pt;height:301.75pt;mso-wrap-style:square;v-text-anchor:top">
+              <v:rect id="shape_0" ID="Shape 1" path="m0,0l-2147483645,0l-2147483645,-2147483646l0,-2147483646xe" fillcolor="#eeeeee" stroked="t" o:allowincell="f" style="position:absolute;margin-left:-2.85pt;margin-top:-7.15pt;width:500.95pt;height:330.1pt;mso-wrap-style:square;v-text-anchor:top">
                 <v:fill o:detectmouseclick="t" type="solid" color2="#111111"/>
                 <v:stroke color="black" joinstyle="round" endcap="flat"/>
                 <v:textbox>
@@ -973,7 +1048,7 @@
                           <w:tab w:val="left" w:pos="0" w:leader="none"/>
                         </w:tabs>
                         <w:suppressAutoHyphens w:val="true"/>
-                        <w:overflowPunct w:val="false"/>
+                        <w:overflowPunct w:val="true"/>
                         <w:bidi w:val="0"/>
                         <w:spacing w:lineRule="auto" w:line="360" w:before="0" w:after="0"/>
                         <w:ind w:left="89" w:right="0" w:hanging="0"/>
@@ -995,6 +1070,69 @@
                         <w:t>By including a CSRF token in each form and API request, the CSRF Middleware protects against CSRF attacks by ensuring that each request comes from a legitimate source and not from a malicious attacker.</w:t>
                       </w:r>
                     </w:p>
+                    <w:p>
+                      <w:pPr>
+                        <w:pStyle w:val="Normal"/>
+                        <w:widowControl/>
+                        <w:numPr>
+                          <w:ilvl w:val="0"/>
+                          <w:numId w:val="0"/>
+                        </w:numPr>
+                        <w:tabs>
+                          <w:tab w:val="clear" w:pos="709"/>
+                          <w:tab w:val="left" w:pos="0" w:leader="none"/>
+                        </w:tabs>
+                        <w:suppressAutoHyphens w:val="true"/>
+                        <w:overflowPunct w:val="true"/>
+                        <w:bidi w:val="0"/>
+                        <w:spacing w:lineRule="auto" w:line="360" w:before="0" w:after="0"/>
+                        <w:ind w:left="89" w:right="0" w:hanging="0"/>
+                        <w:jc w:val="both"/>
+                        <w:rPr>
+                          <w:rFonts w:ascii="Poppins" w:hAnsi="Poppins"/>
+                          <w:sz w:val="20"/>
+                          <w:szCs w:val="20"/>
+                        </w:rPr>
+                      </w:pPr>
+                      <w:r>
+                        <w:rPr>
+                          <w:rFonts w:cs="Poppins" w:ascii="Poppins" w:hAnsi="Poppins"/>
+                          <w:color w:val="000000"/>
+                          <w:sz w:val="20"/>
+                          <w:szCs w:val="20"/>
+                          <w:shd w:fill="FFD7D7" w:val="clear"/>
+                        </w:rPr>
+                        <w:t xml:space="preserve">Settings.py </w:t>
+                      </w:r>
+                    </w:p>
+                    <w:p>
+                      <w:pPr>
+                        <w:pStyle w:val="Normal"/>
+                        <w:widowControl/>
+                        <w:numPr>
+                          <w:ilvl w:val="0"/>
+                          <w:numId w:val="0"/>
+                        </w:numPr>
+                        <w:tabs>
+                          <w:tab w:val="clear" w:pos="709"/>
+                          <w:tab w:val="left" w:pos="0" w:leader="none"/>
+                        </w:tabs>
+                        <w:suppressAutoHyphens w:val="true"/>
+                        <w:overflowPunct w:val="true"/>
+                        <w:bidi w:val="0"/>
+                        <w:spacing w:lineRule="auto" w:line="360" w:before="0" w:after="0"/>
+                        <w:ind w:left="89" w:right="0" w:hanging="0"/>
+                        <w:jc w:val="both"/>
+                        <w:rPr>
+                          <w:rFonts w:ascii="Poppins" w:hAnsi="Poppins"/>
+                          <w:sz w:val="20"/>
+                          <w:szCs w:val="20"/>
+                        </w:rPr>
+                      </w:pPr>
+                      <w:r>
+                        <w:rPr/>
+                      </w:r>
+                    </w:p>
                   </w:txbxContent>
                 </v:textbox>
                 <w10:wrap type="none"/>
@@ -1199,6 +1337,456 @@
       </w:pPr>
       <w:r>
         <w:rPr/>
+      </w:r>
+    </w:p>
+    <w:p>
+      <w:pPr>
+        <w:pStyle w:val="Normal"/>
+        <w:bidi w:val="0"/>
+        <w:spacing w:lineRule="atLeast" w:line="285"/>
+        <w:jc w:val="left"/>
+        <w:rPr>
+          <w:rFonts w:ascii="Monaco;Droid Sans Mono;monospace;monospace" w:hAnsi="Monaco;Droid Sans Mono;monospace;monospace"/>
+          <w:b w:val="false"/>
+          <w:color w:val="auto"/>
+          <w:sz w:val="21"/>
+          <w:highlight w:val="none"/>
+          <w:shd w:fill="auto" w:val="clear"/>
+        </w:rPr>
+      </w:pPr>
+      <w:r>
+        <w:rPr>
+          <w:rFonts w:ascii="Monaco;Droid Sans Mono;monospace;monospace" w:hAnsi="Monaco;Droid Sans Mono;monospace;monospace"/>
+          <w:b w:val="false"/>
+          <w:color w:val="000000"/>
+          <w:sz w:val="21"/>
+          <w:shd w:fill="auto" w:val="clear"/>
+        </w:rPr>
+        <w:t>CSRF_COOKIE_SECURE = False</w:t>
+      </w:r>
+    </w:p>
+    <w:p>
+      <w:pPr>
+        <w:pStyle w:val="Normal"/>
+        <w:spacing w:lineRule="atLeast" w:line="285"/>
+        <w:rPr>
+          <w:color w:val="auto"/>
+          <w:highlight w:val="none"/>
+          <w:shd w:fill="auto" w:val="clear"/>
+        </w:rPr>
+      </w:pPr>
+      <w:r>
+        <w:rPr>
+          <w:color w:val="000000"/>
+          <w:shd w:fill="auto" w:val="clear"/>
+        </w:rPr>
+      </w:r>
+    </w:p>
+    <w:p>
+      <w:pPr>
+        <w:pStyle w:val="Normal"/>
+        <w:spacing w:lineRule="atLeast" w:line="285"/>
+        <w:rPr>
+          <w:color w:val="auto"/>
+          <w:highlight w:val="none"/>
+          <w:shd w:fill="auto" w:val="clear"/>
+        </w:rPr>
+      </w:pPr>
+      <w:r>
+        <w:rPr>
+          <w:color w:val="000000"/>
+          <w:shd w:fill="auto" w:val="clear"/>
+        </w:rPr>
+      </w:r>
+    </w:p>
+    <w:p>
+      <w:pPr>
+        <w:pStyle w:val="Normal"/>
+        <w:spacing w:lineRule="atLeast" w:line="285"/>
+        <w:rPr>
+          <w:color w:val="auto"/>
+          <w:highlight w:val="none"/>
+          <w:shd w:fill="auto" w:val="clear"/>
+        </w:rPr>
+      </w:pPr>
+      <w:r>
+        <w:rPr>
+          <w:color w:val="000000"/>
+          <w:shd w:fill="auto" w:val="clear"/>
+        </w:rPr>
+      </w:r>
+    </w:p>
+    <w:p>
+      <w:pPr>
+        <w:pStyle w:val="Normal"/>
+        <w:spacing w:lineRule="atLeast" w:line="285"/>
+        <w:rPr>
+          <w:color w:val="auto"/>
+          <w:highlight w:val="none"/>
+          <w:shd w:fill="auto" w:val="clear"/>
+        </w:rPr>
+      </w:pPr>
+      <w:r>
+        <w:rPr>
+          <w:color w:val="000000"/>
+          <w:shd w:fill="auto" w:val="clear"/>
+        </w:rPr>
+      </w:r>
+    </w:p>
+    <w:p>
+      <w:pPr>
+        <w:pStyle w:val="Normal"/>
+        <w:spacing w:lineRule="atLeast" w:line="285"/>
+        <w:rPr>
+          <w:color w:val="auto"/>
+          <w:highlight w:val="none"/>
+          <w:shd w:fill="auto" w:val="clear"/>
+        </w:rPr>
+      </w:pPr>
+      <w:r>
+        <w:rPr>
+          <w:color w:val="000000"/>
+          <w:shd w:fill="auto" w:val="clear"/>
+        </w:rPr>
+      </w:r>
+    </w:p>
+    <w:p>
+      <w:pPr>
+        <w:pStyle w:val="Normal"/>
+        <w:spacing w:lineRule="atLeast" w:line="285"/>
+        <w:rPr>
+          <w:color w:val="auto"/>
+          <w:highlight w:val="none"/>
+          <w:shd w:fill="auto" w:val="clear"/>
+        </w:rPr>
+      </w:pPr>
+      <w:r>
+        <w:rPr>
+          <w:color w:val="000000"/>
+          <w:shd w:fill="auto" w:val="clear"/>
+        </w:rPr>
+      </w:r>
+    </w:p>
+    <w:p>
+      <w:pPr>
+        <w:pStyle w:val="Normal"/>
+        <w:spacing w:lineRule="atLeast" w:line="285"/>
+        <w:rPr>
+          <w:color w:val="auto"/>
+          <w:highlight w:val="none"/>
+          <w:shd w:fill="auto" w:val="clear"/>
+        </w:rPr>
+      </w:pPr>
+      <w:r>
+        <w:rPr>
+          <w:color w:val="000000"/>
+          <w:shd w:fill="auto" w:val="clear"/>
+        </w:rPr>
+      </w:r>
+    </w:p>
+    <w:p>
+      <w:pPr>
+        <w:pStyle w:val="Normal"/>
+        <w:numPr>
+          <w:ilvl w:val="0"/>
+          <w:numId w:val="3"/>
+        </w:numPr>
+        <w:spacing w:lineRule="auto" w:line="360"/>
+        <w:rPr/>
+      </w:pPr>
+      <w:r>
+        <w:rPr>
+          <w:rFonts w:ascii="Poppins" w:hAnsi="Poppins"/>
+          <w:b w:val="false"/>
+          <w:color w:val="FFFFFF"/>
+          <w:sz w:val="21"/>
+          <w:shd w:fill="FF7B59" w:val="clear"/>
+        </w:rPr>
+        <w:t>CSRF_COOKIE_SECURE</w:t>
+      </w:r>
+      <w:r>
+        <w:rPr>
+          <w:rFonts w:ascii="Poppins" w:hAnsi="Poppins"/>
+          <w:b w:val="false"/>
+          <w:color w:val="000000"/>
+          <w:sz w:val="21"/>
+          <w:shd w:fill="auto" w:val="clear"/>
+        </w:rPr>
+        <w:t>:  used to access csrftoken only using https protocol</w:t>
+      </w:r>
+    </w:p>
+    <w:p>
+      <w:pPr>
+        <w:pStyle w:val="Normal"/>
+        <w:numPr>
+          <w:ilvl w:val="0"/>
+          <w:numId w:val="3"/>
+        </w:numPr>
+        <w:spacing w:lineRule="auto" w:line="360"/>
+        <w:rPr/>
+      </w:pPr>
+      <w:r>
+        <w:rPr>
+          <w:rFonts w:ascii="Poppins" w:hAnsi="Poppins"/>
+          <w:b w:val="false"/>
+          <w:color w:val="FFFFFF"/>
+          <w:sz w:val="21"/>
+          <w:shd w:fill="FF7B59" w:val="clear"/>
+        </w:rPr>
+        <w:t xml:space="preserve">CSRF_COOKIE_HTTPONLY </w:t>
+      </w:r>
+      <w:r>
+        <w:rPr>
+          <w:rFonts w:ascii="Poppins" w:hAnsi="Poppins"/>
+          <w:b w:val="false"/>
+          <w:color w:val="000000"/>
+          <w:sz w:val="21"/>
+          <w:shd w:fill="auto" w:val="clear"/>
+        </w:rPr>
+        <w:t>= True</w:t>
+      </w:r>
+    </w:p>
+    <w:p>
+      <w:pPr>
+        <w:pStyle w:val="Normal"/>
+        <w:numPr>
+          <w:ilvl w:val="0"/>
+          <w:numId w:val="3"/>
+        </w:numPr>
+        <w:spacing w:lineRule="auto" w:line="360"/>
+        <w:rPr/>
+      </w:pPr>
+      <w:r>
+        <w:rPr>
+          <w:rFonts w:ascii="Poppins" w:hAnsi="Poppins"/>
+          <w:b w:val="false"/>
+          <w:color w:val="FFFFFF"/>
+          <w:sz w:val="21"/>
+          <w:shd w:fill="FF7B59" w:val="clear"/>
+        </w:rPr>
+        <w:t xml:space="preserve">CSRF_COOKIE_SAMESITE </w:t>
+      </w:r>
+      <w:r>
+        <w:rPr>
+          <w:rFonts w:ascii="Poppins" w:hAnsi="Poppins"/>
+          <w:b w:val="false"/>
+          <w:color w:val="000000"/>
+          <w:sz w:val="21"/>
+          <w:shd w:fill="auto" w:val="clear"/>
+        </w:rPr>
+        <w:t xml:space="preserve"> : t</w:t>
+      </w:r>
+      <w:r>
+        <w:rPr>
+          <w:rFonts w:ascii="Poppins" w:hAnsi="Poppins"/>
+          <w:b w:val="false"/>
+          <w:color w:val="000000"/>
+          <w:sz w:val="20"/>
+          <w:szCs w:val="20"/>
+          <w:shd w:fill="auto" w:val="clear"/>
+        </w:rPr>
+        <w:t>he browser will only send the CSRF cookie on requests that originate from the same site as the server that set the cookie</w:t>
+      </w:r>
+    </w:p>
+    <w:p>
+      <w:pPr>
+        <w:pStyle w:val="Normal"/>
+        <w:numPr>
+          <w:ilvl w:val="0"/>
+          <w:numId w:val="3"/>
+        </w:numPr>
+        <w:spacing w:lineRule="auto" w:line="360"/>
+        <w:rPr/>
+      </w:pPr>
+      <w:r>
+        <w:rPr>
+          <w:rFonts w:ascii="Poppins" w:hAnsi="Poppins"/>
+          <w:b w:val="false"/>
+          <w:color w:val="FFFFFF"/>
+          <w:sz w:val="21"/>
+          <w:shd w:fill="FF7B59" w:val="clear"/>
+        </w:rPr>
+        <w:t>CSRF_USE_SESSIONS</w:t>
+      </w:r>
+      <w:r>
+        <w:rPr>
+          <w:rFonts w:ascii="Poppins" w:hAnsi="Poppins"/>
+          <w:b w:val="false"/>
+          <w:color w:val="000000"/>
+          <w:sz w:val="21"/>
+          <w:shd w:fill="auto" w:val="clear"/>
+        </w:rPr>
+        <w:t xml:space="preserve"> = True</w:t>
+      </w:r>
+    </w:p>
+    <w:p>
+      <w:pPr>
+        <w:pStyle w:val="Normal"/>
+        <w:numPr>
+          <w:ilvl w:val="0"/>
+          <w:numId w:val="3"/>
+        </w:numPr>
+        <w:spacing w:lineRule="auto" w:line="360"/>
+        <w:rPr/>
+      </w:pPr>
+      <w:r>
+        <w:rPr>
+          <w:rFonts w:ascii="Poppins" w:hAnsi="Poppins"/>
+          <w:b w:val="false"/>
+          <w:color w:val="FFFFFF"/>
+          <w:sz w:val="21"/>
+          <w:shd w:fill="FF7B59" w:val="clear"/>
+        </w:rPr>
+        <w:t xml:space="preserve">X_FRAME_OPTIONS </w:t>
+      </w:r>
+      <w:r>
+        <w:rPr>
+          <w:rFonts w:ascii="Poppins" w:hAnsi="Poppins"/>
+          <w:b w:val="false"/>
+          <w:color w:val="000000"/>
+          <w:sz w:val="21"/>
+          <w:shd w:fill="auto" w:val="clear"/>
+        </w:rPr>
+        <w:t>= "ALLOWALL"</w:t>
+      </w:r>
+    </w:p>
+    <w:p>
+      <w:pPr>
+        <w:pStyle w:val="Normal"/>
+        <w:numPr>
+          <w:ilvl w:val="0"/>
+          <w:numId w:val="3"/>
+        </w:numPr>
+        <w:spacing w:lineRule="auto" w:line="360"/>
+        <w:rPr/>
+      </w:pPr>
+      <w:r>
+        <w:rPr>
+          <w:rFonts w:ascii="Poppins" w:hAnsi="Poppins"/>
+          <w:b w:val="false"/>
+          <w:color w:val="FFFFFF"/>
+          <w:sz w:val="21"/>
+          <w:shd w:fill="FF7B59" w:val="clear"/>
+        </w:rPr>
+        <w:t>CSRF_COOKIE_NAME</w:t>
+      </w:r>
+      <w:r>
+        <w:rPr>
+          <w:rFonts w:ascii="Poppins" w:hAnsi="Poppins"/>
+          <w:b w:val="false"/>
+          <w:color w:val="000000"/>
+          <w:sz w:val="21"/>
+          <w:shd w:fill="auto" w:val="clear"/>
+        </w:rPr>
+        <w:t xml:space="preserve"> = 'csrftoken'</w:t>
+      </w:r>
+    </w:p>
+    <w:p>
+      <w:pPr>
+        <w:pStyle w:val="Normal"/>
+        <w:numPr>
+          <w:ilvl w:val="0"/>
+          <w:numId w:val="3"/>
+        </w:numPr>
+        <w:spacing w:lineRule="auto" w:line="360"/>
+        <w:rPr/>
+      </w:pPr>
+      <w:r>
+        <w:rPr>
+          <w:rFonts w:ascii="Poppins" w:hAnsi="Poppins"/>
+          <w:b w:val="false"/>
+          <w:color w:val="FFFFFF"/>
+          <w:sz w:val="21"/>
+          <w:shd w:fill="FF7B59" w:val="clear"/>
+        </w:rPr>
+        <w:t xml:space="preserve">CSRF_HEADER_NAME </w:t>
+      </w:r>
+      <w:r>
+        <w:rPr>
+          <w:rFonts w:ascii="Poppins" w:hAnsi="Poppins"/>
+          <w:b w:val="false"/>
+          <w:color w:val="000000"/>
+          <w:sz w:val="21"/>
+          <w:shd w:fill="auto" w:val="clear"/>
+        </w:rPr>
+        <w:t>= 'HTTP_X_CSRFTOKEN'</w:t>
+      </w:r>
+    </w:p>
+    <w:p>
+      <w:pPr>
+        <w:pStyle w:val="Normal"/>
+        <w:bidi w:val="0"/>
+        <w:jc w:val="left"/>
+        <w:rPr/>
+      </w:pPr>
+      <w:r>
+        <w:rPr/>
+      </w:r>
+    </w:p>
+    <w:p>
+      <w:pPr>
+        <w:pStyle w:val="Normal"/>
+        <w:bidi w:val="0"/>
+        <w:jc w:val="left"/>
+        <w:rPr/>
+      </w:pPr>
+      <w:r>
+        <w:rPr/>
+      </w:r>
+    </w:p>
+    <w:p>
+      <w:pPr>
+        <w:pStyle w:val="Normal"/>
+        <w:bidi w:val="0"/>
+        <w:jc w:val="left"/>
+        <w:rPr/>
+      </w:pPr>
+      <w:r>
+        <w:rPr/>
+      </w:r>
+    </w:p>
+    <w:p>
+      <w:pPr>
+        <w:pStyle w:val="Normal"/>
+        <w:bidi w:val="0"/>
+        <w:jc w:val="left"/>
+        <w:rPr/>
+      </w:pPr>
+      <w:r>
+        <w:rPr/>
+      </w:r>
+    </w:p>
+    <w:p>
+      <w:pPr>
+        <w:pStyle w:val="Normal"/>
+        <w:bidi w:val="0"/>
+        <w:jc w:val="left"/>
+        <w:rPr/>
+      </w:pPr>
+      <w:r>
+        <w:rPr/>
+      </w:r>
+    </w:p>
+    <w:p>
+      <w:pPr>
+        <w:pStyle w:val="Normal"/>
+        <w:bidi w:val="0"/>
+        <w:jc w:val="left"/>
+        <w:rPr/>
+      </w:pPr>
+      <w:r>
+        <w:rPr/>
+      </w:r>
+    </w:p>
+    <w:p>
+      <w:pPr>
+        <w:pStyle w:val="Normal"/>
+        <w:bidi w:val="0"/>
+        <w:jc w:val="left"/>
+        <w:rPr/>
+      </w:pPr>
+      <w:r>
+        <w:rPr/>
         <w:drawing>
           <wp:anchor behindDoc="0" distT="0" distB="0" distL="0" distR="0" simplePos="0" locked="0" layoutInCell="0" allowOverlap="1" relativeHeight="2">
             <wp:simplePos x="0" y="0"/>
@@ -1206,7 +1794,7 @@
               <wp:posOffset>-100965</wp:posOffset>
             </wp:positionH>
             <wp:positionV relativeFrom="paragraph">
-              <wp:posOffset>105410</wp:posOffset>
+              <wp:posOffset>3439160</wp:posOffset>
             </wp:positionV>
             <wp:extent cx="6544310" cy="4166870"/>
             <wp:effectExtent l="0" t="0" r="0" b="0"/>
@@ -1244,83 +1832,6 @@
             </a:graphic>
           </wp:anchor>
         </w:drawing>
-      </w:r>
-    </w:p>
-    <w:p>
-      <w:pPr>
-        <w:pStyle w:val="Normal"/>
-        <w:bidi w:val="0"/>
-        <w:jc w:val="left"/>
-        <w:rPr/>
-      </w:pPr>
-      <w:r>
-        <w:rPr/>
-      </w:r>
-    </w:p>
-    <w:p>
-      <w:pPr>
-        <w:pStyle w:val="Normal"/>
-        <w:bidi w:val="0"/>
-        <w:jc w:val="left"/>
-        <w:rPr/>
-      </w:pPr>
-      <w:r>
-        <w:rPr/>
-      </w:r>
-    </w:p>
-    <w:p>
-      <w:pPr>
-        <w:pStyle w:val="Normal"/>
-        <w:bidi w:val="0"/>
-        <w:jc w:val="left"/>
-        <w:rPr/>
-      </w:pPr>
-      <w:r>
-        <w:rPr/>
-      </w:r>
-    </w:p>
-    <w:p>
-      <w:pPr>
-        <w:pStyle w:val="Normal"/>
-        <w:bidi w:val="0"/>
-        <w:jc w:val="left"/>
-        <w:rPr/>
-      </w:pPr>
-      <w:r>
-        <w:rPr/>
-      </w:r>
-    </w:p>
-    <w:p>
-      <w:pPr>
-        <w:pStyle w:val="Normal"/>
-        <w:bidi w:val="0"/>
-        <w:jc w:val="left"/>
-        <w:rPr/>
-      </w:pPr>
-      <w:r>
-        <w:rPr/>
-      </w:r>
-    </w:p>
-    <w:p>
-      <w:pPr>
-        <w:pStyle w:val="Normal"/>
-        <w:bidi w:val="0"/>
-        <w:jc w:val="left"/>
-        <w:rPr/>
-      </w:pPr>
-      <w:r>
-        <w:rPr/>
-      </w:r>
-    </w:p>
-    <w:p>
-      <w:pPr>
-        <w:pStyle w:val="Normal"/>
-        <w:bidi w:val="0"/>
-        <w:jc w:val="left"/>
-        <w:rPr/>
-      </w:pPr>
-      <w:r>
-        <w:rPr/>
       </w:r>
     </w:p>
     <w:sectPr>
@@ -1623,6 +2134,125 @@
   <w:abstractNum w:abstractNumId="3">
     <w:lvl w:ilvl="0">
       <w:start w:val="1"/>
+      <w:numFmt w:val="decimal"/>
+      <w:lvlText w:val="%1."/>
+      <w:lvlJc w:val="left"/>
+      <w:pPr>
+        <w:tabs>
+          <w:tab w:val="num" w:pos="720"/>
+        </w:tabs>
+        <w:ind w:left="720" w:hanging="360"/>
+      </w:pPr>
+      <w:rPr/>
+    </w:lvl>
+    <w:lvl w:ilvl="1">
+      <w:start w:val="1"/>
+      <w:numFmt w:val="decimal"/>
+      <w:lvlText w:val="%2."/>
+      <w:lvlJc w:val="left"/>
+      <w:pPr>
+        <w:tabs>
+          <w:tab w:val="num" w:pos="1080"/>
+        </w:tabs>
+        <w:ind w:left="1080" w:hanging="360"/>
+      </w:pPr>
+      <w:rPr/>
+    </w:lvl>
+    <w:lvl w:ilvl="2">
+      <w:start w:val="1"/>
+      <w:numFmt w:val="decimal"/>
+      <w:lvlText w:val="%3."/>
+      <w:lvlJc w:val="left"/>
+      <w:pPr>
+        <w:tabs>
+          <w:tab w:val="num" w:pos="1440"/>
+        </w:tabs>
+        <w:ind w:left="1440" w:hanging="360"/>
+      </w:pPr>
+      <w:rPr/>
+    </w:lvl>
+    <w:lvl w:ilvl="3">
+      <w:start w:val="1"/>
+      <w:numFmt w:val="decimal"/>
+      <w:lvlText w:val="%4."/>
+      <w:lvlJc w:val="left"/>
+      <w:pPr>
+        <w:tabs>
+          <w:tab w:val="num" w:pos="1800"/>
+        </w:tabs>
+        <w:ind w:left="1800" w:hanging="360"/>
+      </w:pPr>
+      <w:rPr/>
+    </w:lvl>
+    <w:lvl w:ilvl="4">
+      <w:start w:val="1"/>
+      <w:numFmt w:val="decimal"/>
+      <w:lvlText w:val="%5."/>
+      <w:lvlJc w:val="left"/>
+      <w:pPr>
+        <w:tabs>
+          <w:tab w:val="num" w:pos="2160"/>
+        </w:tabs>
+        <w:ind w:left="2160" w:hanging="360"/>
+      </w:pPr>
+      <w:rPr/>
+    </w:lvl>
+    <w:lvl w:ilvl="5">
+      <w:start w:val="1"/>
+      <w:numFmt w:val="decimal"/>
+      <w:lvlText w:val="%6."/>
+      <w:lvlJc w:val="left"/>
+      <w:pPr>
+        <w:tabs>
+          <w:tab w:val="num" w:pos="2520"/>
+        </w:tabs>
+        <w:ind w:left="2520" w:hanging="360"/>
+      </w:pPr>
+      <w:rPr/>
+    </w:lvl>
+    <w:lvl w:ilvl="6">
+      <w:start w:val="1"/>
+      <w:numFmt w:val="decimal"/>
+      <w:lvlText w:val="%7."/>
+      <w:lvlJc w:val="left"/>
+      <w:pPr>
+        <w:tabs>
+          <w:tab w:val="num" w:pos="2880"/>
+        </w:tabs>
+        <w:ind w:left="2880" w:hanging="360"/>
+      </w:pPr>
+      <w:rPr/>
+    </w:lvl>
+    <w:lvl w:ilvl="7">
+      <w:start w:val="1"/>
+      <w:numFmt w:val="decimal"/>
+      <w:lvlText w:val="%8."/>
+      <w:lvlJc w:val="left"/>
+      <w:pPr>
+        <w:tabs>
+          <w:tab w:val="num" w:pos="3240"/>
+        </w:tabs>
+        <w:ind w:left="3240" w:hanging="360"/>
+      </w:pPr>
+      <w:rPr/>
+    </w:lvl>
+    <w:lvl w:ilvl="8">
+      <w:start w:val="1"/>
+      <w:numFmt w:val="decimal"/>
+      <w:lvlText w:val="%9."/>
+      <w:lvlJc w:val="left"/>
+      <w:pPr>
+        <w:tabs>
+          <w:tab w:val="num" w:pos="3600"/>
+        </w:tabs>
+        <w:ind w:left="3600" w:hanging="360"/>
+      </w:pPr>
+      <w:rPr/>
+    </w:lvl>
+  </w:abstractNum>
+  <w:abstractNum w:abstractNumId="4">
+    <w:lvl w:ilvl="0">
+      <w:start w:val="1"/>
       <w:numFmt w:val="none"/>
       <w:suff w:val="nothing"/>
       <w:lvlText w:val=""/>
@@ -1747,6 +2377,9 @@
   </w:num>
   <w:num w:numId="3">
     <w:abstractNumId w:val="3"/>
+  </w:num>
+  <w:num w:numId="4">
+    <w:abstractNumId w:val="4"/>
   </w:num>
 </w:numbering>
 </file>
@@ -1775,7 +2408,7 @@
     <w:pPr>
       <w:widowControl/>
       <w:suppressAutoHyphens w:val="true"/>
-      <w:overflowPunct w:val="false"/>
+      <w:overflowPunct w:val="true"/>
       <w:bidi w:val="0"/>
       <w:spacing w:before="0" w:after="0"/>
       <w:jc w:val="left"/>
@@ -1888,5 +2521,12 @@
     </w:pPr>
     <w:rPr/>
   </w:style>
+  <w:style w:type="paragraph" w:styleId="FrameContents">
+    <w:name w:val="Frame Contents"/>
+    <w:basedOn w:val="Normal"/>
+    <w:qFormat/>
+    <w:pPr/>
+    <w:rPr/>
+  </w:style>
 </w:styles>
 </file>
</xml_diff>